<commit_message>
added prototype notes for presentation
prototype notes for presentation added, feel free to add points that
should be covered.
</commit_message>
<xml_diff>
--- a/Presentation/prototypeNotes.docx
+++ b/Presentation/prototypeNotes.docx
@@ -221,14 +221,9 @@
       </w:r>
     </w:p>
     <w:p>
-      <w:r>
-        <w:t>Will be added, not on this prototype</w:t>
-      </w:r>
-    </w:p>
-    <w:p>
       <w:proofErr w:type="spellStart"/>
       <w:r>
-        <w:t>WelcomePage</w:t>
+        <w:t>HelpPage</w:t>
       </w:r>
       <w:proofErr w:type="spellEnd"/>
     </w:p>
@@ -237,14 +232,50 @@
         <w:pStyle w:val="ListParagraph"/>
         <w:numPr>
           <w:ilvl w:val="0"/>
-          <w:numId w:val="3"/>
-        </w:numPr>
-      </w:pPr>
-      <w:r>
-        <w:t>Will welcome new users and include instructions on how to edit profile</w:t>
+          <w:numId w:val="6"/>
+        </w:numPr>
+      </w:pPr>
+      <w:r>
+        <w:t>Will display FAQ’s</w:t>
+      </w:r>
+    </w:p>
+    <w:p>
+      <w:pPr>
+        <w:pStyle w:val="ListParagraph"/>
+        <w:numPr>
+          <w:ilvl w:val="0"/>
+          <w:numId w:val="6"/>
+        </w:numPr>
+      </w:pPr>
+      <w:r>
+        <w:t>Have contact form, which will be sent to group email</w:t>
       </w:r>
       <w:bookmarkStart w:id="0" w:name="_GoBack"/>
       <w:bookmarkEnd w:id="0"/>
+    </w:p>
+    <w:p>
+      <w:r>
+        <w:t>Will be added, not on this prototype</w:t>
+      </w:r>
+    </w:p>
+    <w:p>
+      <w:proofErr w:type="spellStart"/>
+      <w:r>
+        <w:t>WelcomePage</w:t>
+      </w:r>
+      <w:proofErr w:type="spellEnd"/>
+    </w:p>
+    <w:p>
+      <w:pPr>
+        <w:pStyle w:val="ListParagraph"/>
+        <w:numPr>
+          <w:ilvl w:val="0"/>
+          <w:numId w:val="3"/>
+        </w:numPr>
+      </w:pPr>
+      <w:r>
+        <w:t>Will welcome new users and include instructions on how to edit profile</w:t>
+      </w:r>
     </w:p>
     <w:p>
       <w:proofErr w:type="spellStart"/>
@@ -434,6 +465,119 @@
     </w:lvl>
   </w:abstractNum>
   <w:abstractNum w:abstractNumId="1" w15:restartNumberingAfterBreak="0">
+    <w:nsid w:val="0B254D97"/>
+    <w:multiLevelType w:val="hybridMultilevel"/>
+    <w:tmpl w:val="BA6C7A54"/>
+    <w:lvl w:ilvl="0" w:tplc="04090001">
+      <w:start w:val="1"/>
+      <w:numFmt w:val="bullet"/>
+      <w:lvlText w:val=""/>
+      <w:lvlJc w:val="left"/>
+      <w:pPr>
+        <w:ind w:left="720" w:hanging="360"/>
+      </w:pPr>
+      <w:rPr>
+        <w:rFonts w:ascii="Symbol" w:hAnsi="Symbol" w:hint="default"/>
+      </w:rPr>
+    </w:lvl>
+    <w:lvl w:ilvl="1" w:tplc="04090003" w:tentative="1">
+      <w:start w:val="1"/>
+      <w:numFmt w:val="bullet"/>
+      <w:lvlText w:val="o"/>
+      <w:lvlJc w:val="left"/>
+      <w:pPr>
+        <w:ind w:left="1440" w:hanging="360"/>
+      </w:pPr>
+      <w:rPr>
+        <w:rFonts w:ascii="Courier New" w:hAnsi="Courier New" w:cs="Courier New" w:hint="default"/>
+      </w:rPr>
+    </w:lvl>
+    <w:lvl w:ilvl="2" w:tplc="04090005" w:tentative="1">
+      <w:start w:val="1"/>
+      <w:numFmt w:val="bullet"/>
+      <w:lvlText w:val=""/>
+      <w:lvlJc w:val="left"/>
+      <w:pPr>
+        <w:ind w:left="2160" w:hanging="360"/>
+      </w:pPr>
+      <w:rPr>
+        <w:rFonts w:ascii="Wingdings" w:hAnsi="Wingdings" w:hint="default"/>
+      </w:rPr>
+    </w:lvl>
+    <w:lvl w:ilvl="3" w:tplc="04090001" w:tentative="1">
+      <w:start w:val="1"/>
+      <w:numFmt w:val="bullet"/>
+      <w:lvlText w:val=""/>
+      <w:lvlJc w:val="left"/>
+      <w:pPr>
+        <w:ind w:left="2880" w:hanging="360"/>
+      </w:pPr>
+      <w:rPr>
+        <w:rFonts w:ascii="Symbol" w:hAnsi="Symbol" w:hint="default"/>
+      </w:rPr>
+    </w:lvl>
+    <w:lvl w:ilvl="4" w:tplc="04090003" w:tentative="1">
+      <w:start w:val="1"/>
+      <w:numFmt w:val="bullet"/>
+      <w:lvlText w:val="o"/>
+      <w:lvlJc w:val="left"/>
+      <w:pPr>
+        <w:ind w:left="3600" w:hanging="360"/>
+      </w:pPr>
+      <w:rPr>
+        <w:rFonts w:ascii="Courier New" w:hAnsi="Courier New" w:cs="Courier New" w:hint="default"/>
+      </w:rPr>
+    </w:lvl>
+    <w:lvl w:ilvl="5" w:tplc="04090005" w:tentative="1">
+      <w:start w:val="1"/>
+      <w:numFmt w:val="bullet"/>
+      <w:lvlText w:val=""/>
+      <w:lvlJc w:val="left"/>
+      <w:pPr>
+        <w:ind w:left="4320" w:hanging="360"/>
+      </w:pPr>
+      <w:rPr>
+        <w:rFonts w:ascii="Wingdings" w:hAnsi="Wingdings" w:hint="default"/>
+      </w:rPr>
+    </w:lvl>
+    <w:lvl w:ilvl="6" w:tplc="04090001" w:tentative="1">
+      <w:start w:val="1"/>
+      <w:numFmt w:val="bullet"/>
+      <w:lvlText w:val=""/>
+      <w:lvlJc w:val="left"/>
+      <w:pPr>
+        <w:ind w:left="5040" w:hanging="360"/>
+      </w:pPr>
+      <w:rPr>
+        <w:rFonts w:ascii="Symbol" w:hAnsi="Symbol" w:hint="default"/>
+      </w:rPr>
+    </w:lvl>
+    <w:lvl w:ilvl="7" w:tplc="04090003" w:tentative="1">
+      <w:start w:val="1"/>
+      <w:numFmt w:val="bullet"/>
+      <w:lvlText w:val="o"/>
+      <w:lvlJc w:val="left"/>
+      <w:pPr>
+        <w:ind w:left="5760" w:hanging="360"/>
+      </w:pPr>
+      <w:rPr>
+        <w:rFonts w:ascii="Courier New" w:hAnsi="Courier New" w:cs="Courier New" w:hint="default"/>
+      </w:rPr>
+    </w:lvl>
+    <w:lvl w:ilvl="8" w:tplc="04090005" w:tentative="1">
+      <w:start w:val="1"/>
+      <w:numFmt w:val="bullet"/>
+      <w:lvlText w:val=""/>
+      <w:lvlJc w:val="left"/>
+      <w:pPr>
+        <w:ind w:left="6480" w:hanging="360"/>
+      </w:pPr>
+      <w:rPr>
+        <w:rFonts w:ascii="Wingdings" w:hAnsi="Wingdings" w:hint="default"/>
+      </w:rPr>
+    </w:lvl>
+  </w:abstractNum>
+  <w:abstractNum w:abstractNumId="2" w15:restartNumberingAfterBreak="0">
     <w:nsid w:val="0CCE7611"/>
     <w:multiLevelType w:val="hybridMultilevel"/>
     <w:tmpl w:val="56B6F582"/>
@@ -546,7 +690,7 @@
       </w:rPr>
     </w:lvl>
   </w:abstractNum>
-  <w:abstractNum w:abstractNumId="2" w15:restartNumberingAfterBreak="0">
+  <w:abstractNum w:abstractNumId="3" w15:restartNumberingAfterBreak="0">
     <w:nsid w:val="2B4A7EB1"/>
     <w:multiLevelType w:val="hybridMultilevel"/>
     <w:tmpl w:val="3B8CFE54"/>
@@ -659,7 +803,7 @@
       </w:rPr>
     </w:lvl>
   </w:abstractNum>
-  <w:abstractNum w:abstractNumId="3" w15:restartNumberingAfterBreak="0">
+  <w:abstractNum w:abstractNumId="4" w15:restartNumberingAfterBreak="0">
     <w:nsid w:val="7AFC63CA"/>
     <w:multiLevelType w:val="hybridMultilevel"/>
     <w:tmpl w:val="EC144CE0"/>
@@ -772,7 +916,7 @@
       </w:rPr>
     </w:lvl>
   </w:abstractNum>
-  <w:abstractNum w:abstractNumId="4" w15:restartNumberingAfterBreak="0">
+  <w:abstractNum w:abstractNumId="5" w15:restartNumberingAfterBreak="0">
     <w:nsid w:val="7D655944"/>
     <w:multiLevelType w:val="hybridMultilevel"/>
     <w:tmpl w:val="F1E0A566"/>
@@ -886,19 +1030,22 @@
     </w:lvl>
   </w:abstractNum>
   <w:num w:numId="1">
-    <w:abstractNumId w:val="3"/>
+    <w:abstractNumId w:val="4"/>
   </w:num>
   <w:num w:numId="2">
     <w:abstractNumId w:val="0"/>
   </w:num>
   <w:num w:numId="3">
-    <w:abstractNumId w:val="4"/>
+    <w:abstractNumId w:val="5"/>
   </w:num>
   <w:num w:numId="4">
-    <w:abstractNumId w:val="1"/>
+    <w:abstractNumId w:val="2"/>
   </w:num>
   <w:num w:numId="5">
-    <w:abstractNumId w:val="2"/>
+    <w:abstractNumId w:val="3"/>
+  </w:num>
+  <w:num w:numId="6">
+    <w:abstractNumId w:val="1"/>
   </w:num>
 </w:numbering>
 </file>

</xml_diff>